<commit_message>
Compliance docs v2.0: ToS pricing alignment + Privacy retention governance
ToS v2.0: Replace Starter/Professional tiers with Free/Solo/Team/Organization
pricing, add seat-based pricing (8.2), custom enterprise (8.3), trial period
(8.4), promotions (8.5), update rate limits table (4.3), file format list (1.1).

Privacy v2.0: Add Section 4 Data Retention Governance with canonical 15-class
retention table matching production RETENTION_DAYS=365 default. Fix "2 years"
→ "365 days (1 year)" across all 4 compliance docs (Privacy, ToS, Security,
Zero-Storage Architecture). Add policy precedence, archival vs. deletion,
configurable retention wording.

Co-Authored-By: Claude Opus 4.6 <noreply@anthropic.com>
</commit_message>
<xml_diff>
--- a/docs/04-compliance/PRIVACY_POLICY.docx
+++ b/docs/04-compliance/PRIVACY_POLICY.docx
@@ -2,33 +2,7 @@
 <file path=word/document.xml><?xml version="1.0" encoding="utf-8"?>
 <w:document xmlns:w="http://schemas.openxmlformats.org/wordprocessingml/2006/main" xmlns:m="http://schemas.openxmlformats.org/officeDocument/2006/math" xmlns:r="http://schemas.openxmlformats.org/officeDocument/2006/relationships" xmlns:o="urn:schemas-microsoft-com:office:office" xmlns:v="urn:schemas-microsoft-com:vml" xmlns:w10="urn:schemas-microsoft-com:office:word" xmlns:a="http://schemas.openxmlformats.org/drawingml/2006/main" xmlns:pic="http://schemas.openxmlformats.org/drawingml/2006/picture" xmlns:wp="http://schemas.openxmlformats.org/drawingml/2006/wordprocessingDrawing">
   <w:body>
-    <w:sdt>
-      <w:sdtPr>
-        <w:docPartObj>
-          <w:docPartGallery w:val="Table of Contents"/>
-          <w:docPartUnique/>
-        </w:docPartObj>
-      </w:sdtPr>
-      <w:sdtContent>
-        <w:p>
-          <w:pPr>
-            <w:pStyle w:val="TOCHeading"/>
-          </w:pPr>
-          <w:r>
-            <w:t xml:space="preserve">Table of Contents</w:t>
-          </w:r>
-        </w:p>
-        <w:p>
-          <w:r>
-            <w:fldChar w:fldCharType="begin" w:dirty="true"/>
-            <w:instrText xml:space="preserve">TOC \o "1-3" \h \z \u</w:instrText>
-            <w:fldChar w:fldCharType="separate"/>
-            <w:fldChar w:fldCharType="end"/>
-          </w:r>
-        </w:p>
-      </w:sdtContent>
-    </w:sdt>
-    <w:bookmarkStart w:id="52" w:name="privacy-policy"/>
+    <w:bookmarkStart w:id="58" w:name="privacy-policy"/>
     <w:p>
       <w:pPr>
         <w:pStyle w:val="Heading1"/>
@@ -52,10 +26,10 @@
         <w:t xml:space="preserve"> </w:t>
       </w:r>
       <w:r>
-        <w:t xml:space="preserve">February 4, 2026</w:t>
-      </w:r>
-      <w:r>
-        <w:br/>
+        <w:t xml:space="preserve">February 26, 2026</w:t>
+      </w:r>
+      <w:r>
+        <w:t xml:space="preserve"> </w:t>
       </w:r>
       <w:r>
         <w:rPr>
@@ -68,10 +42,10 @@
         <w:t xml:space="preserve"> </w:t>
       </w:r>
       <w:r>
-        <w:t xml:space="preserve">February 4, 2026</w:t>
-      </w:r>
-      <w:r>
-        <w:br/>
+        <w:t xml:space="preserve">February 26, 2026</w:t>
+      </w:r>
+      <w:r>
+        <w:t xml:space="preserve"> </w:t>
       </w:r>
       <w:r>
         <w:rPr>
@@ -87,7 +61,7 @@
         <w:t xml:space="preserve">Paciolus, Inc.</w:t>
       </w:r>
       <w:r>
-        <w:br/>
+        <w:t xml:space="preserve"> </w:t>
       </w:r>
       <w:r>
         <w:rPr>
@@ -263,7 +237,24 @@
           <w:numId w:val="1001"/>
         </w:numPr>
       </w:pPr>
-      <w:hyperlink w:anchor="X1757f711ba275032216e8e7a1232564827a67eb">
+      <w:hyperlink w:anchor="X8f562be64329e965b9ef686c1be5bb312eee217">
+        <w:r>
+          <w:rPr>
+            <w:rStyle w:val="Hyperlink"/>
+          </w:rPr>
+          <w:t xml:space="preserve">Data Retention Governance</w:t>
+        </w:r>
+      </w:hyperlink>
+    </w:p>
+    <w:p>
+      <w:pPr>
+        <w:pStyle w:val="Compact"/>
+        <w:numPr>
+          <w:ilvl w:val="0"/>
+          <w:numId w:val="1001"/>
+        </w:numPr>
+      </w:pPr>
+      <w:hyperlink w:anchor="X935d73898b153475dcb981158b3fba40737053a">
         <w:r>
           <w:rPr>
             <w:rStyle w:val="Hyperlink"/>
@@ -280,7 +271,7 @@
           <w:numId w:val="1001"/>
         </w:numPr>
       </w:pPr>
-      <w:hyperlink w:anchor="Xc8c6b9f3021e099a088b870d40e3befbc17dc99">
+      <w:hyperlink w:anchor="Xd5845cebb837147b90e9692b1e3d165b707bce6">
         <w:r>
           <w:rPr>
             <w:rStyle w:val="Hyperlink"/>
@@ -297,7 +288,7 @@
           <w:numId w:val="1001"/>
         </w:numPr>
       </w:pPr>
-      <w:hyperlink w:anchor="Xacf03d15d8814f292658e20bb01db0a326e530f">
+      <w:hyperlink w:anchor="X1d9daa3d288bda3021a8df9a8b48718b796f623">
         <w:r>
           <w:rPr>
             <w:rStyle w:val="Hyperlink"/>
@@ -314,7 +305,7 @@
           <w:numId w:val="1001"/>
         </w:numPr>
       </w:pPr>
-      <w:hyperlink w:anchor="X1684313be8dcbf404ee93544f140254b4c37b1c">
+      <w:hyperlink w:anchor="Xb386d9fc1daa4e70e88d3fa175bb59ad95bb602">
         <w:r>
           <w:rPr>
             <w:rStyle w:val="Hyperlink"/>
@@ -331,7 +322,7 @@
           <w:numId w:val="1001"/>
         </w:numPr>
       </w:pPr>
-      <w:hyperlink w:anchor="X98ee8ea5a1acb93cbaccc7f4b2b7f9610fae70a">
+      <w:hyperlink w:anchor="X7062c309e7df01b07be3ca9ec3adf3f746465bf">
         <w:r>
           <w:rPr>
             <w:rStyle w:val="Hyperlink"/>
@@ -348,7 +339,7 @@
           <w:numId w:val="1001"/>
         </w:numPr>
       </w:pPr>
-      <w:hyperlink w:anchor="X7be5f73cbd7217fb6dce632b3efa5ffb21e38d2">
+      <w:hyperlink w:anchor="X8db9e8895e245c50bc21d38109bd8f8d6cb65e1">
         <w:r>
           <w:rPr>
             <w:rStyle w:val="Hyperlink"/>
@@ -365,7 +356,7 @@
           <w:numId w:val="1001"/>
         </w:numPr>
       </w:pPr>
-      <w:hyperlink w:anchor="Xac5d9236ce1301ec0a180bbd7a100b536cab6ed">
+      <w:hyperlink w:anchor="X204217a99a185aa3954c31b8b149c9c8d0c5eeb">
         <w:r>
           <w:rPr>
             <w:rStyle w:val="Hyperlink"/>
@@ -382,7 +373,7 @@
           <w:numId w:val="1001"/>
         </w:numPr>
       </w:pPr>
-      <w:hyperlink w:anchor="Xe09fac6a5dbd2ed697bc86235ee9a85320b2122">
+      <w:hyperlink w:anchor="X4b5b87057fb8396348a59ad2c291fbfbb977db3">
         <w:r>
           <w:rPr>
             <w:rStyle w:val="Hyperlink"/>
@@ -399,7 +390,7 @@
           <w:numId w:val="1001"/>
         </w:numPr>
       </w:pPr>
-      <w:hyperlink w:anchor="X5e4e99cdd97ba42c60243643e9c57a3396c1b14">
+      <w:hyperlink w:anchor="X0d9e4a42db6d10879172807e639c4366f442ffb">
         <w:r>
           <w:rPr>
             <w:rStyle w:val="Hyperlink"/>
@@ -1250,7 +1241,7 @@
     </w:p>
     <w:bookmarkEnd w:id="13"/>
     <w:bookmarkEnd w:id="14"/>
-    <w:bookmarkStart w:id="17" w:name="how-we-use-your-information"/>
+    <w:bookmarkStart w:id="18" w:name="how-we-use-your-information"/>
     <w:p>
       <w:pPr>
         <w:pStyle w:val="Heading2"/>
@@ -1592,43 +1583,45 @@
         </w:tc>
       </w:tr>
     </w:tbl>
+    <w:bookmarkEnd w:id="15"/>
+    <w:bookmarkStart w:id="16" w:name="aggregate-statistics-privacy-safe"/>
+    <w:p>
+      <w:pPr>
+        <w:pStyle w:val="Heading3"/>
+      </w:pPr>
+      <w:r>
+        <w:t xml:space="preserve">2.2 Aggregate Statistics (Privacy-Safe)</w:t>
+      </w:r>
+    </w:p>
+    <w:p>
+      <w:pPr>
+        <w:pStyle w:val="FirstParagraph"/>
+      </w:pPr>
+      <w:r>
+        <w:t xml:space="preserve">We store</w:t>
+      </w:r>
+      <w:r>
+        <w:t xml:space="preserve"> </w:t>
+      </w:r>
+      <w:r>
+        <w:rPr>
+          <w:b/>
+          <w:bCs/>
+        </w:rPr>
+        <w:t xml:space="preserve">aggregate activity statistics</w:t>
+      </w:r>
+      <w:r>
+        <w:t xml:space="preserve"> </w:t>
+      </w:r>
+      <w:r>
+        <w:t xml:space="preserve">that cannot identify individual accounts or transactions:</w:t>
+      </w:r>
+    </w:p>
     <w:p>
       <w:pPr>
         <w:pStyle w:val="BodyText"/>
       </w:pPr>
       <w:r>
-        <w:t xml:space="preserve">###2.2 Aggregate Statistics (Privacy-Safe)</w:t>
-      </w:r>
-    </w:p>
-    <w:p>
-      <w:pPr>
-        <w:pStyle w:val="BodyText"/>
-      </w:pPr>
-      <w:r>
-        <w:t xml:space="preserve">We store</w:t>
-      </w:r>
-      <w:r>
-        <w:t xml:space="preserve"> </w:t>
-      </w:r>
-      <w:r>
-        <w:rPr>
-          <w:b/>
-          <w:bCs/>
-        </w:rPr>
-        <w:t xml:space="preserve">aggregate activity statistics</w:t>
-      </w:r>
-      <w:r>
-        <w:t xml:space="preserve"> </w:t>
-      </w:r>
-      <w:r>
-        <w:t xml:space="preserve">that cannot identify individual accounts or transactions:</w:t>
-      </w:r>
-    </w:p>
-    <w:p>
-      <w:pPr>
-        <w:pStyle w:val="BodyText"/>
-      </w:pPr>
-      <w:r>
         <w:rPr>
           <w:b/>
           <w:bCs/>
@@ -2433,8 +2426,8 @@
         <w:t xml:space="preserve">- ❌ Client names in activity logs (stored separately, not linked to trial balance data)</w:t>
       </w:r>
     </w:p>
-    <w:bookmarkEnd w:id="15"/>
-    <w:bookmarkStart w:id="16" w:name="we-do-not"/>
+    <w:bookmarkEnd w:id="16"/>
+    <w:bookmarkStart w:id="17" w:name="we-do-not"/>
     <w:p>
       <w:pPr>
         <w:pStyle w:val="Heading3"/>
@@ -2556,9 +2549,9 @@
         </w:pict>
       </w:r>
     </w:p>
-    <w:bookmarkEnd w:id="16"/>
     <w:bookmarkEnd w:id="17"/>
-    <w:bookmarkStart w:id="20" w:name="zero-storage-architecture"/>
+    <w:bookmarkEnd w:id="18"/>
+    <w:bookmarkStart w:id="21" w:name="zero-storage-architecture"/>
     <w:p>
       <w:pPr>
         <w:pStyle w:val="Heading2"/>
@@ -2616,7 +2609,7 @@
         <w:t xml:space="preserve">.</w:t>
       </w:r>
     </w:p>
-    <w:bookmarkStart w:id="19" w:name="how-it-works"/>
+    <w:bookmarkStart w:id="20" w:name="how-it-works"/>
     <w:p>
       <w:pPr>
         <w:pStyle w:val="Heading3"/>
@@ -2995,7 +2988,7 @@
       <w:r>
         <w:t xml:space="preserve"> </w:t>
       </w:r>
-      <w:hyperlink r:id="rId18">
+      <w:hyperlink r:id="rId19">
         <w:r>
           <w:rPr>
             <w:rStyle w:val="Hyperlink"/>
@@ -3011,24 +3004,1048 @@
         </w:pict>
       </w:r>
     </w:p>
-    <w:bookmarkEnd w:id="19"/>
     <w:bookmarkEnd w:id="20"/>
-    <w:bookmarkStart w:id="24" w:name="information-we-share"/>
+    <w:bookmarkEnd w:id="21"/>
+    <w:bookmarkStart w:id="26" w:name="data-retention-governance"/>
     <w:p>
       <w:pPr>
         <w:pStyle w:val="Heading2"/>
       </w:pPr>
       <w:r>
-        <w:t xml:space="preserve">4. Information We Share</w:t>
-      </w:r>
-    </w:p>
-    <w:bookmarkStart w:id="21" w:name="service-providers"/>
+        <w:t xml:space="preserve">4. Data Retention Governance</w:t>
+      </w:r>
+    </w:p>
+    <w:p>
+      <w:pPr>
+        <w:pStyle w:val="FirstParagraph"/>
+      </w:pPr>
+      <w:r>
+        <w:t xml:space="preserve">Paciolus classifies all data into two categories based on retention behavior:</w:t>
+      </w:r>
+    </w:p>
+    <w:p>
+      <w:pPr>
+        <w:pStyle w:val="Compact"/>
+        <w:numPr>
+          <w:ilvl w:val="0"/>
+          <w:numId w:val="1003"/>
+        </w:numPr>
+      </w:pPr>
+      <w:r>
+        <w:rPr>
+          <w:b/>
+          <w:bCs/>
+        </w:rPr>
+        <w:t xml:space="preserve">Ephemeral data</w:t>
+      </w:r>
+      <w:r>
+        <w:t xml:space="preserve"> </w:t>
+      </w:r>
+      <w:r>
+        <w:t xml:space="preserve">— Raw financial data (uploaded files, line-level account balances, transaction details) is processed entirely in-memory and destroyed immediately after analysis. Retention duration:</w:t>
+      </w:r>
+      <w:r>
+        <w:t xml:space="preserve"> </w:t>
+      </w:r>
+      <w:r>
+        <w:rPr>
+          <w:b/>
+          <w:bCs/>
+        </w:rPr>
+        <w:t xml:space="preserve">0 seconds</w:t>
+      </w:r>
+      <w:r>
+        <w:t xml:space="preserve">.</w:t>
+      </w:r>
+    </w:p>
+    <w:p>
+      <w:pPr>
+        <w:pStyle w:val="Compact"/>
+        <w:numPr>
+          <w:ilvl w:val="0"/>
+          <w:numId w:val="1003"/>
+        </w:numPr>
+      </w:pPr>
+      <w:r>
+        <w:rPr>
+          <w:b/>
+          <w:bCs/>
+        </w:rPr>
+        <w:t xml:space="preserve">Bounded operational metadata</w:t>
+      </w:r>
+      <w:r>
+        <w:t xml:space="preserve"> </w:t>
+      </w:r>
+      <w:r>
+        <w:t xml:space="preserve">— Aggregate statistics, engagement records, and billing events are retained for a defined period, after which they are automatically archived.</w:t>
+      </w:r>
+    </w:p>
+    <w:bookmarkStart w:id="22" w:name="canonical-retention-schedule"/>
     <w:p>
       <w:pPr>
         <w:pStyle w:val="Heading3"/>
       </w:pPr>
       <w:r>
-        <w:t xml:space="preserve">4.1 Service Providers</w:t>
+        <w:t xml:space="preserve">4.1 Canonical Retention Schedule</w:t>
+      </w:r>
+    </w:p>
+    <w:tbl>
+      <w:tblPr>
+        <w:tblStyle w:val="Table"/>
+        <w:tblW w:type="pct" w:w="5000"/>
+        <w:tblLayout w:type="fixed"/>
+        <w:tblLook w:firstRow="1" w:lastRow="0" w:firstColumn="0" w:lastColumn="0" w:noHBand="0" w:noVBand="0" w:val="0020"/>
+      </w:tblPr>
+      <w:tblGrid>
+        <w:gridCol w:w="1320"/>
+        <w:gridCol w:w="2090"/>
+        <w:gridCol w:w="1980"/>
+        <w:gridCol w:w="2530"/>
+      </w:tblGrid>
+      <w:tr>
+        <w:trPr>
+          <w:tblHeader w:val="on"/>
+        </w:trPr>
+        <w:tc>
+          <w:tcPr/>
+          <w:p>
+            <w:pPr>
+              <w:pStyle w:val="Compact"/>
+            </w:pPr>
+            <w:r>
+              <w:t xml:space="preserve">Data Class</w:t>
+            </w:r>
+          </w:p>
+        </w:tc>
+        <w:tc>
+          <w:tcPr/>
+          <w:p>
+            <w:pPr>
+              <w:pStyle w:val="Compact"/>
+            </w:pPr>
+            <w:r>
+              <w:t xml:space="preserve">Default Retention</w:t>
+            </w:r>
+          </w:p>
+        </w:tc>
+        <w:tc>
+          <w:tcPr/>
+          <w:p>
+            <w:pPr>
+              <w:pStyle w:val="Compact"/>
+            </w:pPr>
+            <w:r>
+              <w:t xml:space="preserve">Deletion Trigger</w:t>
+            </w:r>
+          </w:p>
+        </w:tc>
+        <w:tc>
+          <w:tcPr/>
+          <w:p>
+            <w:pPr>
+              <w:pStyle w:val="Compact"/>
+            </w:pPr>
+            <w:r>
+              <w:t xml:space="preserve">User-Request Deletion</w:t>
+            </w:r>
+          </w:p>
+        </w:tc>
+      </w:tr>
+      <w:tr>
+        <w:tc>
+          <w:tcPr/>
+          <w:p>
+            <w:pPr>
+              <w:pStyle w:val="Compact"/>
+            </w:pPr>
+            <w:r>
+              <w:rPr>
+                <w:b/>
+                <w:bCs/>
+              </w:rPr>
+              <w:t xml:space="preserve">Raw trial balance data</w:t>
+            </w:r>
+          </w:p>
+        </w:tc>
+        <w:tc>
+          <w:tcPr/>
+          <w:p>
+            <w:pPr>
+              <w:pStyle w:val="Compact"/>
+            </w:pPr>
+            <w:r>
+              <w:t xml:space="preserve">0 seconds (ephemeral)</w:t>
+            </w:r>
+          </w:p>
+        </w:tc>
+        <w:tc>
+          <w:tcPr/>
+          <w:p>
+            <w:pPr>
+              <w:pStyle w:val="Compact"/>
+            </w:pPr>
+            <w:r>
+              <w:t xml:space="preserve">Immediate garbage collection after analysis</w:t>
+            </w:r>
+          </w:p>
+        </w:tc>
+        <w:tc>
+          <w:tcPr/>
+          <w:p>
+            <w:pPr>
+              <w:pStyle w:val="Compact"/>
+            </w:pPr>
+            <w:r>
+              <w:t xml:space="preserve">N/A (never stored)</w:t>
+            </w:r>
+          </w:p>
+        </w:tc>
+      </w:tr>
+      <w:tr>
+        <w:tc>
+          <w:tcPr/>
+          <w:p>
+            <w:pPr>
+              <w:pStyle w:val="Compact"/>
+            </w:pPr>
+            <w:r>
+              <w:rPr>
+                <w:b/>
+                <w:bCs/>
+              </w:rPr>
+              <w:t xml:space="preserve">Uploaded files</w:t>
+            </w:r>
+          </w:p>
+        </w:tc>
+        <w:tc>
+          <w:tcPr/>
+          <w:p>
+            <w:pPr>
+              <w:pStyle w:val="Compact"/>
+            </w:pPr>
+            <w:r>
+              <w:t xml:space="preserve">0 seconds (ephemeral)</w:t>
+            </w:r>
+          </w:p>
+        </w:tc>
+        <w:tc>
+          <w:tcPr/>
+          <w:p>
+            <w:pPr>
+              <w:pStyle w:val="Compact"/>
+            </w:pPr>
+            <w:r>
+              <w:t xml:space="preserve">Immediate garbage collection after analysis</w:t>
+            </w:r>
+          </w:p>
+        </w:tc>
+        <w:tc>
+          <w:tcPr/>
+          <w:p>
+            <w:pPr>
+              <w:pStyle w:val="Compact"/>
+            </w:pPr>
+            <w:r>
+              <w:t xml:space="preserve">N/A (never stored)</w:t>
+            </w:r>
+          </w:p>
+        </w:tc>
+      </w:tr>
+      <w:tr>
+        <w:tc>
+          <w:tcPr/>
+          <w:p>
+            <w:pPr>
+              <w:pStyle w:val="Compact"/>
+            </w:pPr>
+            <w:r>
+              <w:rPr>
+                <w:b/>
+                <w:bCs/>
+              </w:rPr>
+              <w:t xml:space="preserve">User credentials</w:t>
+            </w:r>
+          </w:p>
+        </w:tc>
+        <w:tc>
+          <w:tcPr/>
+          <w:p>
+            <w:pPr>
+              <w:pStyle w:val="Compact"/>
+            </w:pPr>
+            <w:r>
+              <w:t xml:space="preserve">Until account deletion</w:t>
+            </w:r>
+          </w:p>
+        </w:tc>
+        <w:tc>
+          <w:tcPr/>
+          <w:p>
+            <w:pPr>
+              <w:pStyle w:val="Compact"/>
+            </w:pPr>
+            <w:r>
+              <w:t xml:space="preserve">User-initiated account deletion</w:t>
+            </w:r>
+          </w:p>
+        </w:tc>
+        <w:tc>
+          <w:tcPr/>
+          <w:p>
+            <w:pPr>
+              <w:pStyle w:val="Compact"/>
+            </w:pPr>
+            <w:r>
+              <w:t xml:space="preserve">Yes</w:t>
+            </w:r>
+          </w:p>
+        </w:tc>
+      </w:tr>
+      <w:tr>
+        <w:tc>
+          <w:tcPr/>
+          <w:p>
+            <w:pPr>
+              <w:pStyle w:val="Compact"/>
+            </w:pPr>
+            <w:r>
+              <w:rPr>
+                <w:b/>
+                <w:bCs/>
+              </w:rPr>
+              <w:t xml:space="preserve">Client metadata</w:t>
+            </w:r>
+          </w:p>
+        </w:tc>
+        <w:tc>
+          <w:tcPr/>
+          <w:p>
+            <w:pPr>
+              <w:pStyle w:val="Compact"/>
+            </w:pPr>
+            <w:r>
+              <w:t xml:space="preserve">Until deletion</w:t>
+            </w:r>
+          </w:p>
+        </w:tc>
+        <w:tc>
+          <w:tcPr/>
+          <w:p>
+            <w:pPr>
+              <w:pStyle w:val="Compact"/>
+            </w:pPr>
+            <w:r>
+              <w:t xml:space="preserve">User deletes client record or account</w:t>
+            </w:r>
+          </w:p>
+        </w:tc>
+        <w:tc>
+          <w:tcPr/>
+          <w:p>
+            <w:pPr>
+              <w:pStyle w:val="Compact"/>
+            </w:pPr>
+            <w:r>
+              <w:t xml:space="preserve">Yes</w:t>
+            </w:r>
+          </w:p>
+        </w:tc>
+      </w:tr>
+      <w:tr>
+        <w:tc>
+          <w:tcPr/>
+          <w:p>
+            <w:pPr>
+              <w:pStyle w:val="Compact"/>
+            </w:pPr>
+            <w:r>
+              <w:rPr>
+                <w:b/>
+                <w:bCs/>
+              </w:rPr>
+              <w:t xml:space="preserve">User settings/preferences</w:t>
+            </w:r>
+          </w:p>
+        </w:tc>
+        <w:tc>
+          <w:tcPr/>
+          <w:p>
+            <w:pPr>
+              <w:pStyle w:val="Compact"/>
+            </w:pPr>
+            <w:r>
+              <w:t xml:space="preserve">Until account deletion</w:t>
+            </w:r>
+          </w:p>
+        </w:tc>
+        <w:tc>
+          <w:tcPr/>
+          <w:p>
+            <w:pPr>
+              <w:pStyle w:val="Compact"/>
+            </w:pPr>
+            <w:r>
+              <w:t xml:space="preserve">User-initiated account deletion</w:t>
+            </w:r>
+          </w:p>
+        </w:tc>
+        <w:tc>
+          <w:tcPr/>
+          <w:p>
+            <w:pPr>
+              <w:pStyle w:val="Compact"/>
+            </w:pPr>
+            <w:r>
+              <w:t xml:space="preserve">Yes</w:t>
+            </w:r>
+          </w:p>
+        </w:tc>
+      </w:tr>
+      <w:tr>
+        <w:tc>
+          <w:tcPr/>
+          <w:p>
+            <w:pPr>
+              <w:pStyle w:val="Compact"/>
+            </w:pPr>
+            <w:r>
+              <w:rPr>
+                <w:b/>
+                <w:bCs/>
+              </w:rPr>
+              <w:t xml:space="preserve">Activity logs</w:t>
+            </w:r>
+            <w:r>
+              <w:t xml:space="preserve"> </w:t>
+            </w:r>
+            <w:r>
+              <w:t xml:space="preserve">(aggregate summaries)</w:t>
+            </w:r>
+          </w:p>
+        </w:tc>
+        <w:tc>
+          <w:tcPr/>
+          <w:p>
+            <w:pPr>
+              <w:pStyle w:val="Compact"/>
+            </w:pPr>
+            <w:r>
+              <w:t xml:space="preserve">365 days (1 year)</w:t>
+            </w:r>
+          </w:p>
+        </w:tc>
+        <w:tc>
+          <w:tcPr/>
+          <w:p>
+            <w:pPr>
+              <w:pStyle w:val="Compact"/>
+            </w:pPr>
+            <w:r>
+              <w:t xml:space="preserve">Automatic archival after retention window</w:t>
+            </w:r>
+          </w:p>
+        </w:tc>
+        <w:tc>
+          <w:tcPr/>
+          <w:p>
+            <w:pPr>
+              <w:pStyle w:val="Compact"/>
+            </w:pPr>
+            <w:r>
+              <w:t xml:space="preserve">Yes (immediate on request)</w:t>
+            </w:r>
+          </w:p>
+        </w:tc>
+      </w:tr>
+      <w:tr>
+        <w:tc>
+          <w:tcPr/>
+          <w:p>
+            <w:pPr>
+              <w:pStyle w:val="Compact"/>
+            </w:pPr>
+            <w:r>
+              <w:rPr>
+                <w:b/>
+                <w:bCs/>
+              </w:rPr>
+              <w:t xml:space="preserve">Diagnostic summaries</w:t>
+            </w:r>
+            <w:r>
+              <w:t xml:space="preserve"> </w:t>
+            </w:r>
+            <w:r>
+              <w:t xml:space="preserve">(aggregate metadata)</w:t>
+            </w:r>
+          </w:p>
+        </w:tc>
+        <w:tc>
+          <w:tcPr/>
+          <w:p>
+            <w:pPr>
+              <w:pStyle w:val="Compact"/>
+            </w:pPr>
+            <w:r>
+              <w:t xml:space="preserve">365 days (1 year)</w:t>
+            </w:r>
+          </w:p>
+        </w:tc>
+        <w:tc>
+          <w:tcPr/>
+          <w:p>
+            <w:pPr>
+              <w:pStyle w:val="Compact"/>
+            </w:pPr>
+            <w:r>
+              <w:t xml:space="preserve">Automatic archival after retention window</w:t>
+            </w:r>
+          </w:p>
+        </w:tc>
+        <w:tc>
+          <w:tcPr/>
+          <w:p>
+            <w:pPr>
+              <w:pStyle w:val="Compact"/>
+            </w:pPr>
+            <w:r>
+              <w:t xml:space="preserve">Yes (immediate on request)</w:t>
+            </w:r>
+          </w:p>
+        </w:tc>
+      </w:tr>
+      <w:tr>
+        <w:tc>
+          <w:tcPr/>
+          <w:p>
+            <w:pPr>
+              <w:pStyle w:val="Compact"/>
+            </w:pPr>
+            <w:r>
+              <w:rPr>
+                <w:b/>
+                <w:bCs/>
+              </w:rPr>
+              <w:t xml:space="preserve">Engagement metadata</w:t>
+            </w:r>
+          </w:p>
+        </w:tc>
+        <w:tc>
+          <w:tcPr/>
+          <w:p>
+            <w:pPr>
+              <w:pStyle w:val="Compact"/>
+            </w:pPr>
+            <w:r>
+              <w:t xml:space="preserve">Until account deletion</w:t>
+            </w:r>
+          </w:p>
+        </w:tc>
+        <w:tc>
+          <w:tcPr/>
+          <w:p>
+            <w:pPr>
+              <w:pStyle w:val="Compact"/>
+            </w:pPr>
+            <w:r>
+              <w:t xml:space="preserve">User deletes engagement or account</w:t>
+            </w:r>
+          </w:p>
+        </w:tc>
+        <w:tc>
+          <w:tcPr/>
+          <w:p>
+            <w:pPr>
+              <w:pStyle w:val="Compact"/>
+            </w:pPr>
+            <w:r>
+              <w:t xml:space="preserve">Yes</w:t>
+            </w:r>
+          </w:p>
+        </w:tc>
+      </w:tr>
+      <w:tr>
+        <w:tc>
+          <w:tcPr/>
+          <w:p>
+            <w:pPr>
+              <w:pStyle w:val="Compact"/>
+            </w:pPr>
+            <w:r>
+              <w:rPr>
+                <w:b/>
+                <w:bCs/>
+              </w:rPr>
+              <w:t xml:space="preserve">Tool run records</w:t>
+            </w:r>
+            <w:r>
+              <w:t xml:space="preserve"> </w:t>
+            </w:r>
+            <w:r>
+              <w:t xml:space="preserve">(metadata only)</w:t>
+            </w:r>
+          </w:p>
+        </w:tc>
+        <w:tc>
+          <w:tcPr/>
+          <w:p>
+            <w:pPr>
+              <w:pStyle w:val="Compact"/>
+            </w:pPr>
+            <w:r>
+              <w:t xml:space="preserve">Until account deletion</w:t>
+            </w:r>
+          </w:p>
+        </w:tc>
+        <w:tc>
+          <w:tcPr/>
+          <w:p>
+            <w:pPr>
+              <w:pStyle w:val="Compact"/>
+            </w:pPr>
+            <w:r>
+              <w:t xml:space="preserve">User deletes engagement or account</w:t>
+            </w:r>
+          </w:p>
+        </w:tc>
+        <w:tc>
+          <w:tcPr/>
+          <w:p>
+            <w:pPr>
+              <w:pStyle w:val="Compact"/>
+            </w:pPr>
+            <w:r>
+              <w:t xml:space="preserve">Yes</w:t>
+            </w:r>
+          </w:p>
+        </w:tc>
+      </w:tr>
+      <w:tr>
+        <w:tc>
+          <w:tcPr/>
+          <w:p>
+            <w:pPr>
+              <w:pStyle w:val="Compact"/>
+            </w:pPr>
+            <w:r>
+              <w:rPr>
+                <w:b/>
+                <w:bCs/>
+              </w:rPr>
+              <w:t xml:space="preserve">Follow-up items</w:t>
+            </w:r>
+            <w:r>
+              <w:t xml:space="preserve"> </w:t>
+            </w:r>
+            <w:r>
+              <w:t xml:space="preserve">(narratives only, no financial data)</w:t>
+            </w:r>
+          </w:p>
+        </w:tc>
+        <w:tc>
+          <w:tcPr/>
+          <w:p>
+            <w:pPr>
+              <w:pStyle w:val="Compact"/>
+            </w:pPr>
+            <w:r>
+              <w:t xml:space="preserve">Until account deletion</w:t>
+            </w:r>
+          </w:p>
+        </w:tc>
+        <w:tc>
+          <w:tcPr/>
+          <w:p>
+            <w:pPr>
+              <w:pStyle w:val="Compact"/>
+            </w:pPr>
+            <w:r>
+              <w:t xml:space="preserve">User deletes engagement or account</w:t>
+            </w:r>
+          </w:p>
+        </w:tc>
+        <w:tc>
+          <w:tcPr/>
+          <w:p>
+            <w:pPr>
+              <w:pStyle w:val="Compact"/>
+            </w:pPr>
+            <w:r>
+              <w:t xml:space="preserve">Yes</w:t>
+            </w:r>
+          </w:p>
+        </w:tc>
+      </w:tr>
+      <w:tr>
+        <w:tc>
+          <w:tcPr/>
+          <w:p>
+            <w:pPr>
+              <w:pStyle w:val="Compact"/>
+            </w:pPr>
+            <w:r>
+              <w:rPr>
+                <w:b/>
+                <w:bCs/>
+              </w:rPr>
+              <w:t xml:space="preserve">Billing events</w:t>
+            </w:r>
+            <w:r>
+              <w:t xml:space="preserve"> </w:t>
+            </w:r>
+            <w:r>
+              <w:t xml:space="preserve">(append-only lifecycle log)</w:t>
+            </w:r>
+          </w:p>
+        </w:tc>
+        <w:tc>
+          <w:tcPr/>
+          <w:p>
+            <w:pPr>
+              <w:pStyle w:val="Compact"/>
+            </w:pPr>
+            <w:r>
+              <w:t xml:space="preserve">Until account deletion</w:t>
+            </w:r>
+          </w:p>
+        </w:tc>
+        <w:tc>
+          <w:tcPr/>
+          <w:p>
+            <w:pPr>
+              <w:pStyle w:val="Compact"/>
+            </w:pPr>
+            <w:r>
+              <w:t xml:space="preserve">User-initiated account deletion</w:t>
+            </w:r>
+          </w:p>
+        </w:tc>
+        <w:tc>
+          <w:tcPr/>
+          <w:p>
+            <w:pPr>
+              <w:pStyle w:val="Compact"/>
+            </w:pPr>
+            <w:r>
+              <w:t xml:space="preserve">Yes</w:t>
+            </w:r>
+          </w:p>
+        </w:tc>
+      </w:tr>
+      <w:tr>
+        <w:tc>
+          <w:tcPr/>
+          <w:p>
+            <w:pPr>
+              <w:pStyle w:val="Compact"/>
+            </w:pPr>
+            <w:r>
+              <w:rPr>
+                <w:b/>
+                <w:bCs/>
+              </w:rPr>
+              <w:t xml:space="preserve">Subscription records</w:t>
+            </w:r>
+          </w:p>
+        </w:tc>
+        <w:tc>
+          <w:tcPr/>
+          <w:p>
+            <w:pPr>
+              <w:pStyle w:val="Compact"/>
+            </w:pPr>
+            <w:r>
+              <w:t xml:space="preserve">Until account deletion</w:t>
+            </w:r>
+          </w:p>
+        </w:tc>
+        <w:tc>
+          <w:tcPr/>
+          <w:p>
+            <w:pPr>
+              <w:pStyle w:val="Compact"/>
+            </w:pPr>
+            <w:r>
+              <w:t xml:space="preserve">User-initiated account deletion</w:t>
+            </w:r>
+          </w:p>
+        </w:tc>
+        <w:tc>
+          <w:tcPr/>
+          <w:p>
+            <w:pPr>
+              <w:pStyle w:val="Compact"/>
+            </w:pPr>
+            <w:r>
+              <w:t xml:space="preserve">Yes</w:t>
+            </w:r>
+          </w:p>
+        </w:tc>
+      </w:tr>
+      <w:tr>
+        <w:tc>
+          <w:tcPr/>
+          <w:p>
+            <w:pPr>
+              <w:pStyle w:val="Compact"/>
+            </w:pPr>
+            <w:r>
+              <w:rPr>
+                <w:b/>
+                <w:bCs/>
+              </w:rPr>
+              <w:t xml:space="preserve">Tool sessions</w:t>
+            </w:r>
+            <w:r>
+              <w:t xml:space="preserve"> </w:t>
+            </w:r>
+            <w:r>
+              <w:t xml:space="preserve">(ephemeral working state)</w:t>
+            </w:r>
+          </w:p>
+        </w:tc>
+        <w:tc>
+          <w:tcPr/>
+          <w:p>
+            <w:pPr>
+              <w:pStyle w:val="Compact"/>
+            </w:pPr>
+            <w:r>
+              <w:t xml:space="preserve">1–2 hours</w:t>
+            </w:r>
+          </w:p>
+        </w:tc>
+        <w:tc>
+          <w:tcPr/>
+          <w:p>
+            <w:pPr>
+              <w:pStyle w:val="Compact"/>
+            </w:pPr>
+            <w:r>
+              <w:t xml:space="preserve">Automatic TTL expiration + server startup cleanup</w:t>
+            </w:r>
+          </w:p>
+        </w:tc>
+        <w:tc>
+          <w:tcPr/>
+          <w:p>
+            <w:pPr>
+              <w:pStyle w:val="Compact"/>
+            </w:pPr>
+            <w:r>
+              <w:t xml:space="preserve">N/A (auto-expired)</w:t>
+            </w:r>
+          </w:p>
+        </w:tc>
+      </w:tr>
+      <w:tr>
+        <w:tc>
+          <w:tcPr/>
+          <w:p>
+            <w:pPr>
+              <w:pStyle w:val="Compact"/>
+            </w:pPr>
+            <w:r>
+              <w:rPr>
+                <w:b/>
+                <w:bCs/>
+              </w:rPr>
+              <w:t xml:space="preserve">Refresh tokens</w:t>
+            </w:r>
+          </w:p>
+        </w:tc>
+        <w:tc>
+          <w:tcPr/>
+          <w:p>
+            <w:pPr>
+              <w:pStyle w:val="Compact"/>
+            </w:pPr>
+            <w:r>
+              <w:t xml:space="preserve">7 days</w:t>
+            </w:r>
+          </w:p>
+        </w:tc>
+        <w:tc>
+          <w:tcPr/>
+          <w:p>
+            <w:pPr>
+              <w:pStyle w:val="Compact"/>
+            </w:pPr>
+            <w:r>
+              <w:t xml:space="preserve">Automatic expiration</w:t>
+            </w:r>
+          </w:p>
+        </w:tc>
+        <w:tc>
+          <w:tcPr/>
+          <w:p>
+            <w:pPr>
+              <w:pStyle w:val="Compact"/>
+            </w:pPr>
+            <w:r>
+              <w:t xml:space="preserve">Yes (logout/revocation)</w:t>
+            </w:r>
+          </w:p>
+        </w:tc>
+      </w:tr>
+      <w:tr>
+        <w:tc>
+          <w:tcPr/>
+          <w:p>
+            <w:pPr>
+              <w:pStyle w:val="Compact"/>
+            </w:pPr>
+            <w:r>
+              <w:rPr>
+                <w:b/>
+                <w:bCs/>
+              </w:rPr>
+              <w:t xml:space="preserve">Email verification tokens</w:t>
+            </w:r>
+          </w:p>
+        </w:tc>
+        <w:tc>
+          <w:tcPr/>
+          <w:p>
+            <w:pPr>
+              <w:pStyle w:val="Compact"/>
+            </w:pPr>
+            <w:r>
+              <w:t xml:space="preserve">24 hours</w:t>
+            </w:r>
+          </w:p>
+        </w:tc>
+        <w:tc>
+          <w:tcPr/>
+          <w:p>
+            <w:pPr>
+              <w:pStyle w:val="Compact"/>
+            </w:pPr>
+            <w:r>
+              <w:t xml:space="preserve">Automatic expiration + periodic cleanup</w:t>
+            </w:r>
+          </w:p>
+        </w:tc>
+        <w:tc>
+          <w:tcPr/>
+          <w:p>
+            <w:pPr>
+              <w:pStyle w:val="Compact"/>
+            </w:pPr>
+            <w:r>
+              <w:t xml:space="preserve">N/A (auto-expired)</w:t>
+            </w:r>
+          </w:p>
+        </w:tc>
+      </w:tr>
+    </w:tbl>
+    <w:bookmarkEnd w:id="22"/>
+    <w:bookmarkStart w:id="23" w:name="retention-configuration"/>
+    <w:p>
+      <w:pPr>
+        <w:pStyle w:val="Heading3"/>
+      </w:pPr>
+      <w:r>
+        <w:t xml:space="preserve">4.2 Retention Configuration</w:t>
+      </w:r>
+    </w:p>
+    <w:p>
+      <w:pPr>
+        <w:pStyle w:val="FirstParagraph"/>
+      </w:pPr>
+      <w:r>
+        <w:t xml:space="preserve">The default retention window for aggregate operational metadata (activity logs, diagnostic summaries) is</w:t>
+      </w:r>
+      <w:r>
+        <w:t xml:space="preserve"> </w:t>
+      </w:r>
+      <w:r>
+        <w:rPr>
+          <w:b/>
+          <w:bCs/>
+        </w:rPr>
+        <w:t xml:space="preserve">365 days (1 year)</w:t>
+      </w:r>
+      <w:r>
+        <w:t xml:space="preserve">. This value is configurable at the deployment level. Records that exceed the retention window are automatically archived — not permanently deleted — preserving an immutable audit trail while removing them from active queries.</w:t>
+      </w:r>
+    </w:p>
+    <w:bookmarkEnd w:id="23"/>
+    <w:bookmarkStart w:id="24" w:name="policy-precedence"/>
+    <w:p>
+      <w:pPr>
+        <w:pStyle w:val="Heading3"/>
+      </w:pPr>
+      <w:r>
+        <w:t xml:space="preserve">4.3 Policy Precedence</w:t>
+      </w:r>
+    </w:p>
+    <w:p>
+      <w:pPr>
+        <w:pStyle w:val="FirstParagraph"/>
+      </w:pPr>
+      <w:r>
+        <w:t xml:space="preserve">Where operational retention controls and legal minimum retention requirements differ, the stricter requirement applies. For example, if a legal hold or regulatory obligation requires retention beyond the configured window, the legal requirement takes precedence. Conversely, a user deletion request under GDPR Article 17 or CCPA §1798.105 will be honored unless a specific legal exception applies.</w:t>
+      </w:r>
+    </w:p>
+    <w:bookmarkEnd w:id="24"/>
+    <w:bookmarkStart w:id="25" w:name="archival-vs.-deletion"/>
+    <w:p>
+      <w:pPr>
+        <w:pStyle w:val="Heading3"/>
+      </w:pPr>
+      <w:r>
+        <w:t xml:space="preserve">4.4 Archival vs. Deletion</w:t>
+      </w:r>
+    </w:p>
+    <w:p>
+      <w:pPr>
+        <w:pStyle w:val="FirstParagraph"/>
+      </w:pPr>
+      <w:r>
+        <w:t xml:space="preserve">Paciolus uses a</w:t>
+      </w:r>
+      <w:r>
+        <w:t xml:space="preserve"> </w:t>
+      </w:r>
+      <w:r>
+        <w:rPr>
+          <w:b/>
+          <w:bCs/>
+        </w:rPr>
+        <w:t xml:space="preserve">soft-delete archival model</w:t>
+      </w:r>
+      <w:r>
+        <w:t xml:space="preserve"> </w:t>
+      </w:r>
+      <w:r>
+        <w:t xml:space="preserve">for audit-sensitive records (activity logs, diagnostic summaries, tool runs, follow-up items). Archived records are excluded from active queries and user-facing displays but remain available for compliance or legal purposes. Permanent deletion of archived records occurs only when required by data subject request or when no legal retention obligation exists.</w:t>
+      </w:r>
+    </w:p>
+    <w:p>
+      <w:r>
+        <w:pict>
+          <v:rect style="width:0;height:1.5pt" o:hralign="center" o:hrstd="t" o:hr="t"/>
+        </w:pict>
+      </w:r>
+    </w:p>
+    <w:bookmarkEnd w:id="25"/>
+    <w:bookmarkEnd w:id="26"/>
+    <w:bookmarkStart w:id="30" w:name="information-we-share"/>
+    <w:p>
+      <w:pPr>
+        <w:pStyle w:val="Heading2"/>
+      </w:pPr>
+      <w:r>
+        <w:t xml:space="preserve">5. Information We Share</w:t>
+      </w:r>
+    </w:p>
+    <w:bookmarkStart w:id="27" w:name="service-providers"/>
+    <w:p>
+      <w:pPr>
+        <w:pStyle w:val="Heading3"/>
+      </w:pPr>
+      <w:r>
+        <w:t xml:space="preserve">5.1 Service Providers</w:t>
       </w:r>
     </w:p>
     <w:p>
@@ -3386,14 +4403,14 @@
         <w:t xml:space="preserve">(Zero-Storage architecture)</w:t>
       </w:r>
     </w:p>
-    <w:bookmarkEnd w:id="21"/>
-    <w:bookmarkStart w:id="22" w:name="legal-requirements"/>
+    <w:bookmarkEnd w:id="27"/>
+    <w:bookmarkStart w:id="28" w:name="legal-requirements"/>
     <w:p>
       <w:pPr>
         <w:pStyle w:val="Heading3"/>
       </w:pPr>
       <w:r>
-        <w:t xml:space="preserve">4.2 Legal Requirements</w:t>
+        <w:t xml:space="preserve">5.2 Legal Requirements</w:t>
       </w:r>
     </w:p>
     <w:p>
@@ -3516,14 +4533,14 @@
         <w:t xml:space="preserve">Trial balance data (does not exist to produce)</w:t>
       </w:r>
     </w:p>
-    <w:bookmarkEnd w:id="22"/>
-    <w:bookmarkStart w:id="23" w:name="business-transfers"/>
+    <w:bookmarkEnd w:id="28"/>
+    <w:bookmarkStart w:id="29" w:name="business-transfers"/>
     <w:p>
       <w:pPr>
         <w:pStyle w:val="Heading3"/>
       </w:pPr>
       <w:r>
-        <w:t xml:space="preserve">4.3 Business Transfers</w:t>
+        <w:t xml:space="preserve">5.3 Business Transfers</w:t>
       </w:r>
     </w:p>
     <w:p>
@@ -3559,24 +4576,24 @@
         </w:pict>
       </w:r>
     </w:p>
-    <w:bookmarkEnd w:id="23"/>
-    <w:bookmarkEnd w:id="24"/>
-    <w:bookmarkStart w:id="31" w:name="your-rights-and-choices"/>
+    <w:bookmarkEnd w:id="29"/>
+    <w:bookmarkEnd w:id="30"/>
+    <w:bookmarkStart w:id="37" w:name="your-rights-and-choices"/>
     <w:p>
       <w:pPr>
         <w:pStyle w:val="Heading2"/>
       </w:pPr>
       <w:r>
-        <w:t xml:space="preserve">5. Your Rights and Choices</w:t>
-      </w:r>
-    </w:p>
-    <w:bookmarkStart w:id="25" w:name="X1a5ce61cf828b2763adba6bd8c2d386b2f6a02b"/>
+        <w:t xml:space="preserve">6. Your Rights and Choices</w:t>
+      </w:r>
+    </w:p>
+    <w:bookmarkStart w:id="31" w:name="X1a5ce61cf828b2763adba6bd8c2d386b2f6a02b"/>
     <w:p>
       <w:pPr>
         <w:pStyle w:val="Heading3"/>
       </w:pPr>
       <w:r>
-        <w:t xml:space="preserve">5.1 Access and Portability (GDPR Article 15, CCPA §1798.110)</w:t>
+        <w:t xml:space="preserve">6.1 Access and Portability (GDPR Article 15, CCPA §1798.110)</w:t>
       </w:r>
     </w:p>
     <w:p>
@@ -4212,14 +5229,14 @@
         <w:t xml:space="preserve">- ❌ Trial balance data (Zero-Storage—never retained)</w:t>
       </w:r>
     </w:p>
-    <w:bookmarkEnd w:id="25"/>
-    <w:bookmarkStart w:id="26" w:name="correction-gdpr-article-16-ccpa-1798.106"/>
+    <w:bookmarkEnd w:id="31"/>
+    <w:bookmarkStart w:id="32" w:name="correction-gdpr-article-16-ccpa-1798.106"/>
     <w:p>
       <w:pPr>
         <w:pStyle w:val="Heading3"/>
       </w:pPr>
       <w:r>
-        <w:t xml:space="preserve">5.2 Correction (GDPR Article 16, CCPA §1798.106)</w:t>
+        <w:t xml:space="preserve">6.2 Correction (GDPR Article 16, CCPA §1798.106)</w:t>
       </w:r>
     </w:p>
     <w:p>
@@ -4270,14 +5287,14 @@
         <w:t xml:space="preserve">privacy@paciolus.com</w:t>
       </w:r>
     </w:p>
-    <w:bookmarkEnd w:id="26"/>
-    <w:bookmarkStart w:id="27" w:name="deletion-gdpr-article-17-ccpa-1798.105"/>
+    <w:bookmarkEnd w:id="32"/>
+    <w:bookmarkStart w:id="33" w:name="deletion-gdpr-article-17-ccpa-1798.105"/>
     <w:p>
       <w:pPr>
         <w:pStyle w:val="Heading3"/>
       </w:pPr>
       <w:r>
-        <w:t xml:space="preserve">5.3 Deletion (GDPR Article 17, CCPA §1798.105)</w:t>
+        <w:t xml:space="preserve">6.3 Deletion (GDPR Article 17, CCPA §1798.105)</w:t>
       </w:r>
     </w:p>
     <w:p>
@@ -4394,14 +5411,14 @@
         <w:t xml:space="preserve">We may retain minimal data for legal/accounting purposes (e.g., transaction records for tax compliance) for up to 7 years.</w:t>
       </w:r>
     </w:p>
-    <w:bookmarkEnd w:id="27"/>
-    <w:bookmarkStart w:id="28" w:name="Xbf3cd717f89e79986bf54a4c6c0bd0a2ef57f23"/>
+    <w:bookmarkEnd w:id="33"/>
+    <w:bookmarkStart w:id="34" w:name="Xbf3cd717f89e79986bf54a4c6c0bd0a2ef57f23"/>
     <w:p>
       <w:pPr>
         <w:pStyle w:val="Heading3"/>
       </w:pPr>
       <w:r>
-        <w:t xml:space="preserve">5.4 Objection and Restriction (GDPR Article 21)</w:t>
+        <w:t xml:space="preserve">6.4 Objection and Restriction (GDPR Article 21)</w:t>
       </w:r>
     </w:p>
     <w:p>
@@ -4478,14 +5495,14 @@
         <w:t xml:space="preserve">- Email privacy@paciolus.com to pause processing while we investigate a request</w:t>
       </w:r>
     </w:p>
-    <w:bookmarkEnd w:id="28"/>
-    <w:bookmarkStart w:id="29" w:name="withdraw-consent-gdpr-article-7"/>
+    <w:bookmarkEnd w:id="34"/>
+    <w:bookmarkStart w:id="35" w:name="withdraw-consent-gdpr-article-7"/>
     <w:p>
       <w:pPr>
         <w:pStyle w:val="Heading3"/>
       </w:pPr>
       <w:r>
-        <w:t xml:space="preserve">5.5 Withdraw Consent (GDPR Article 7)</w:t>
+        <w:t xml:space="preserve">6.5 Withdraw Consent (GDPR Article 7)</w:t>
       </w:r>
     </w:p>
     <w:p>
@@ -4512,14 +5529,14 @@
         <w:t xml:space="preserve">- We will stop processing within 5 business days</w:t>
       </w:r>
     </w:p>
-    <w:bookmarkEnd w:id="29"/>
-    <w:bookmarkStart w:id="30" w:name="do-not-sell-ccpa-1798.120"/>
+    <w:bookmarkEnd w:id="35"/>
+    <w:bookmarkStart w:id="36" w:name="do-not-sell-ccpa-1798.120"/>
     <w:p>
       <w:pPr>
         <w:pStyle w:val="Heading3"/>
       </w:pPr>
       <w:r>
-        <w:t xml:space="preserve">5.6 Do Not Sell (CCPA §1798.120)</w:t>
+        <w:t xml:space="preserve">6.6 Do Not Sell (CCPA §1798.120)</w:t>
       </w:r>
     </w:p>
     <w:p>
@@ -4587,15 +5604,15 @@
         </w:pict>
       </w:r>
     </w:p>
-    <w:bookmarkEnd w:id="30"/>
-    <w:bookmarkEnd w:id="31"/>
-    <w:bookmarkStart w:id="32" w:name="data-security"/>
+    <w:bookmarkEnd w:id="36"/>
+    <w:bookmarkEnd w:id="37"/>
+    <w:bookmarkStart w:id="38" w:name="data-security"/>
     <w:p>
       <w:pPr>
         <w:pStyle w:val="Heading2"/>
       </w:pPr>
       <w:r>
-        <w:t xml:space="preserve">6. Data Security</w:t>
+        <w:t xml:space="preserve">7. Data Security</w:t>
       </w:r>
     </w:p>
     <w:p>
@@ -4847,23 +5864,23 @@
         </w:pict>
       </w:r>
     </w:p>
-    <w:bookmarkEnd w:id="32"/>
-    <w:bookmarkStart w:id="35" w:name="international-data-transfers"/>
+    <w:bookmarkEnd w:id="38"/>
+    <w:bookmarkStart w:id="41" w:name="international-data-transfers"/>
     <w:p>
       <w:pPr>
         <w:pStyle w:val="Heading2"/>
       </w:pPr>
       <w:r>
-        <w:t xml:space="preserve">7. International Data Transfers</w:t>
-      </w:r>
-    </w:p>
-    <w:bookmarkStart w:id="33" w:name="data-locations"/>
+        <w:t xml:space="preserve">8. International Data Transfers</w:t>
+      </w:r>
+    </w:p>
+    <w:bookmarkStart w:id="39" w:name="data-locations"/>
     <w:p>
       <w:pPr>
         <w:pStyle w:val="Heading3"/>
       </w:pPr>
       <w:r>
-        <w:t xml:space="preserve">7.1 Data Locations</w:t>
+        <w:t xml:space="preserve">8.1 Data Locations</w:t>
       </w:r>
     </w:p>
     <w:tbl>
@@ -5033,14 +6050,14 @@
         </w:tc>
       </w:tr>
     </w:tbl>
-    <w:bookmarkEnd w:id="33"/>
-    <w:bookmarkStart w:id="34" w:name="european-economic-area-eea-users"/>
+    <w:bookmarkEnd w:id="39"/>
+    <w:bookmarkStart w:id="40" w:name="european-economic-area-eea-users"/>
     <w:p>
       <w:pPr>
         <w:pStyle w:val="Heading3"/>
       </w:pPr>
       <w:r>
-        <w:t xml:space="preserve">7.2 European Economic Area (EEA) Users</w:t>
+        <w:t xml:space="preserve">8.2 European Economic Area (EEA) Users</w:t>
       </w:r>
     </w:p>
     <w:p>
@@ -5146,15 +6163,15 @@
         </w:pict>
       </w:r>
     </w:p>
-    <w:bookmarkEnd w:id="34"/>
-    <w:bookmarkEnd w:id="35"/>
-    <w:bookmarkStart w:id="36" w:name="childrens-privacy"/>
+    <w:bookmarkEnd w:id="40"/>
+    <w:bookmarkEnd w:id="41"/>
+    <w:bookmarkStart w:id="42" w:name="childrens-privacy"/>
     <w:p>
       <w:pPr>
         <w:pStyle w:val="Heading2"/>
       </w:pPr>
       <w:r>
-        <w:t xml:space="preserve">8. Children’s Privacy</w:t>
+        <w:t xml:space="preserve">9. Children’s Privacy</w:t>
       </w:r>
     </w:p>
     <w:p>
@@ -5210,14 +6227,14 @@
         </w:pict>
       </w:r>
     </w:p>
-    <w:bookmarkEnd w:id="36"/>
-    <w:bookmarkStart w:id="37" w:name="changes-to-this-policy"/>
+    <w:bookmarkEnd w:id="42"/>
+    <w:bookmarkStart w:id="43" w:name="changes-to-this-policy"/>
     <w:p>
       <w:pPr>
         <w:pStyle w:val="Heading2"/>
       </w:pPr>
       <w:r>
-        <w:t xml:space="preserve">9. Changes to This Policy</w:t>
+        <w:t xml:space="preserve">10. Changes to This Policy</w:t>
       </w:r>
     </w:p>
     <w:p>
@@ -5335,7 +6352,7 @@
         <w:t xml:space="preserve"> </w:t>
       </w:r>
       <w:r>
-        <w:t xml:space="preserve">- Delete your account if you disagree (see Section 5.3)</w:t>
+        <w:t xml:space="preserve">- Delete your account if you disagree (see Section 6.3)</w:t>
       </w:r>
     </w:p>
     <w:p>
@@ -5363,17 +6380,17 @@
         </w:pict>
       </w:r>
     </w:p>
-    <w:bookmarkEnd w:id="37"/>
-    <w:bookmarkStart w:id="39" w:name="contact-us"/>
+    <w:bookmarkEnd w:id="43"/>
+    <w:bookmarkStart w:id="45" w:name="contact-us"/>
     <w:p>
       <w:pPr>
         <w:pStyle w:val="Heading2"/>
       </w:pPr>
       <w:r>
-        <w:t xml:space="preserve">10. Contact Us</w:t>
-      </w:r>
-    </w:p>
-    <w:bookmarkStart w:id="38" w:name="privacy-inquiries"/>
+        <w:t xml:space="preserve">11. Contact Us</w:t>
+      </w:r>
+    </w:p>
+    <w:bookmarkStart w:id="44" w:name="privacy-inquiries"/>
     <w:p>
       <w:pPr>
         <w:pStyle w:val="Heading3"/>
@@ -5689,24 +6706,24 @@
         </w:pict>
       </w:r>
     </w:p>
-    <w:bookmarkEnd w:id="38"/>
-    <w:bookmarkEnd w:id="39"/>
-    <w:bookmarkStart w:id="44" w:name="gdpr-specific-information"/>
+    <w:bookmarkEnd w:id="44"/>
+    <w:bookmarkEnd w:id="45"/>
+    <w:bookmarkStart w:id="50" w:name="gdpr-specific-information"/>
     <w:p>
       <w:pPr>
         <w:pStyle w:val="Heading2"/>
       </w:pPr>
       <w:r>
-        <w:t xml:space="preserve">11. GDPR-Specific Information</w:t>
-      </w:r>
-    </w:p>
-    <w:bookmarkStart w:id="40" w:name="data-controller"/>
+        <w:t xml:space="preserve">12. GDPR-Specific Information</w:t>
+      </w:r>
+    </w:p>
+    <w:bookmarkStart w:id="46" w:name="data-controller"/>
     <w:p>
       <w:pPr>
         <w:pStyle w:val="Heading3"/>
       </w:pPr>
       <w:r>
-        <w:t xml:space="preserve">11.1 Data Controller</w:t>
+        <w:t xml:space="preserve">12.1 Data Controller</w:t>
       </w:r>
     </w:p>
     <w:p>
@@ -5745,14 +6762,14 @@
         <w:t xml:space="preserve">privacy@paciolus.com</w:t>
       </w:r>
     </w:p>
-    <w:bookmarkEnd w:id="40"/>
-    <w:bookmarkStart w:id="41" w:name="lawful-basis-for-processing"/>
+    <w:bookmarkEnd w:id="46"/>
+    <w:bookmarkStart w:id="47" w:name="lawful-basis-for-processing"/>
     <w:p>
       <w:pPr>
         <w:pStyle w:val="Heading3"/>
       </w:pPr>
       <w:r>
-        <w:t xml:space="preserve">11.2 Lawful Basis for Processing</w:t>
+        <w:t xml:space="preserve">12.2 Lawful Basis for Processing</w:t>
       </w:r>
     </w:p>
     <w:tbl>
@@ -5889,14 +6906,14 @@
         </w:tc>
       </w:tr>
     </w:tbl>
-    <w:bookmarkEnd w:id="41"/>
-    <w:bookmarkStart w:id="42" w:name="data-protection-officer-dpo"/>
+    <w:bookmarkEnd w:id="47"/>
+    <w:bookmarkStart w:id="48" w:name="data-protection-officer-dpo"/>
     <w:p>
       <w:pPr>
         <w:pStyle w:val="Heading3"/>
       </w:pPr>
       <w:r>
-        <w:t xml:space="preserve">11.3 Data Protection Officer (DPO)</w:t>
+        <w:t xml:space="preserve">12.3 Data Protection Officer (DPO)</w:t>
       </w:r>
     </w:p>
     <w:p>
@@ -5933,14 +6950,14 @@
         <w:t xml:space="preserve">dpo@paciolus.com</w:t>
       </w:r>
     </w:p>
-    <w:bookmarkEnd w:id="42"/>
-    <w:bookmarkStart w:id="43" w:name="supervisory-authority"/>
+    <w:bookmarkEnd w:id="48"/>
+    <w:bookmarkStart w:id="49" w:name="supervisory-authority"/>
     <w:p>
       <w:pPr>
         <w:pStyle w:val="Heading3"/>
       </w:pPr>
       <w:r>
-        <w:t xml:space="preserve">11.4 Supervisory Authority</w:t>
+        <w:t xml:space="preserve">12.4 Supervisory Authority</w:t>
       </w:r>
     </w:p>
     <w:p>
@@ -5992,24 +7009,24 @@
         </w:pict>
       </w:r>
     </w:p>
-    <w:bookmarkEnd w:id="43"/>
-    <w:bookmarkEnd w:id="44"/>
-    <w:bookmarkStart w:id="50" w:name="ccpa-specific-information"/>
+    <w:bookmarkEnd w:id="49"/>
+    <w:bookmarkEnd w:id="50"/>
+    <w:bookmarkStart w:id="56" w:name="ccpa-specific-information"/>
     <w:p>
       <w:pPr>
         <w:pStyle w:val="Heading2"/>
       </w:pPr>
       <w:r>
-        <w:t xml:space="preserve">12. CCPA-Specific Information</w:t>
-      </w:r>
-    </w:p>
-    <w:bookmarkStart w:id="45" w:name="X139e090ad9038399209447ee7d640167066050c"/>
+        <w:t xml:space="preserve">13. CCPA-Specific Information</w:t>
+      </w:r>
+    </w:p>
+    <w:bookmarkStart w:id="51" w:name="X139e090ad9038399209447ee7d640167066050c"/>
     <w:p>
       <w:pPr>
         <w:pStyle w:val="Heading3"/>
       </w:pPr>
       <w:r>
-        <w:t xml:space="preserve">12.1 Categories of Personal Information Collected</w:t>
+        <w:t xml:space="preserve">13.1 Categories of Personal Information Collected</w:t>
       </w:r>
     </w:p>
     <w:p>
@@ -6270,14 +7287,14 @@
         </w:tc>
       </w:tr>
     </w:tbl>
-    <w:bookmarkEnd w:id="45"/>
-    <w:bookmarkStart w:id="46" w:name="sources"/>
+    <w:bookmarkEnd w:id="51"/>
+    <w:bookmarkStart w:id="52" w:name="sources"/>
     <w:p>
       <w:pPr>
         <w:pStyle w:val="Heading3"/>
       </w:pPr>
       <w:r>
-        <w:t xml:space="preserve">12.2 Sources</w:t>
+        <w:t xml:space="preserve">13.2 Sources</w:t>
       </w:r>
     </w:p>
     <w:p>
@@ -6304,14 +7321,14 @@
         <w:t xml:space="preserve">(no third-party data brokers).</w:t>
       </w:r>
     </w:p>
-    <w:bookmarkEnd w:id="46"/>
-    <w:bookmarkStart w:id="47" w:name="business-purposes"/>
+    <w:bookmarkEnd w:id="52"/>
+    <w:bookmarkStart w:id="53" w:name="business-purposes"/>
     <w:p>
       <w:pPr>
         <w:pStyle w:val="Heading3"/>
       </w:pPr>
       <w:r>
-        <w:t xml:space="preserve">12.3 Business Purposes</w:t>
+        <w:t xml:space="preserve">13.3 Business Purposes</w:t>
       </w:r>
     </w:p>
     <w:p>
@@ -6346,14 +7363,14 @@
         <w:t xml:space="preserve">- Legal compliance</w:t>
       </w:r>
     </w:p>
-    <w:bookmarkEnd w:id="47"/>
-    <w:bookmarkStart w:id="48" w:name="sale-of-personal-information"/>
+    <w:bookmarkEnd w:id="53"/>
+    <w:bookmarkStart w:id="54" w:name="sale-of-personal-information"/>
     <w:p>
       <w:pPr>
         <w:pStyle w:val="Heading3"/>
       </w:pPr>
       <w:r>
-        <w:t xml:space="preserve">12.4 Sale of Personal Information</w:t>
+        <w:t xml:space="preserve">13.4 Sale of Personal Information</w:t>
       </w:r>
     </w:p>
     <w:p>
@@ -6394,14 +7411,14 @@
         <w:t xml:space="preserve">- ❌ We have not sold personal information of minors under 16</w:t>
       </w:r>
     </w:p>
-    <w:bookmarkEnd w:id="48"/>
-    <w:bookmarkStart w:id="49" w:name="your-california-rights"/>
+    <w:bookmarkEnd w:id="54"/>
+    <w:bookmarkStart w:id="55" w:name="your-california-rights"/>
     <w:p>
       <w:pPr>
         <w:pStyle w:val="Heading3"/>
       </w:pPr>
       <w:r>
-        <w:t xml:space="preserve">12.5 Your California Rights</w:t>
+        <w:t xml:space="preserve">13.5 Your California Rights</w:t>
       </w:r>
     </w:p>
     <w:tbl>
@@ -6580,9 +7597,9 @@
         </w:pict>
       </w:r>
     </w:p>
-    <w:bookmarkEnd w:id="49"/>
-    <w:bookmarkEnd w:id="50"/>
-    <w:bookmarkStart w:id="51" w:name="Xa4dc0654dc66bb91633ee7b79fb588dc4317773"/>
+    <w:bookmarkEnd w:id="55"/>
+    <w:bookmarkEnd w:id="56"/>
+    <w:bookmarkStart w:id="57" w:name="Xa4dc0654dc66bb91633ee7b79fb588dc4317773"/>
     <w:p>
       <w:pPr>
         <w:pStyle w:val="Heading2"/>
@@ -6887,7 +7904,7 @@
               <w:pStyle w:val="Compact"/>
             </w:pPr>
             <w:r>
-              <w:t xml:space="preserve">2 years</w:t>
+              <w:t xml:space="preserve">365 days (1 year)</w:t>
             </w:r>
           </w:p>
         </w:tc>
@@ -7118,10 +8135,10 @@
         <w:t xml:space="preserve"> </w:t>
       </w:r>
       <w:r>
-        <w:t xml:space="preserve">February 4, 2026</w:t>
-      </w:r>
-      <w:r>
-        <w:br/>
+        <w:t xml:space="preserve">February 26, 2026</w:t>
+      </w:r>
+      <w:r>
+        <w:t xml:space="preserve"> </w:t>
       </w:r>
       <w:r>
         <w:rPr>
@@ -7134,7 +8151,7 @@
         <w:t xml:space="preserve"> </w:t>
       </w:r>
       <w:r>
-        <w:t xml:space="preserve">1.0</w:t>
+        <w:t xml:space="preserve">2.0</w:t>
       </w:r>
     </w:p>
     <w:p>
@@ -7166,8 +8183,8 @@
         <w:t xml:space="preserve">Your data stays yours.</w:t>
       </w:r>
     </w:p>
-    <w:bookmarkEnd w:id="51"/>
-    <w:bookmarkEnd w:id="52"/>
+    <w:bookmarkEnd w:id="57"/>
+    <w:bookmarkEnd w:id="58"/>
     <w:sectPr>
       <w:footnotePr>
         <w:numRestart w:val="eachSect"/>
@@ -7500,6 +8517,9 @@
     </w:lvlOverride>
   </w:num>
   <w:num w:numId="1002">
+    <w:abstractNumId w:val="991"/>
+  </w:num>
+  <w:num w:numId="1003">
     <w:abstractNumId w:val="991"/>
   </w:num>
 </w:numbering>
@@ -8167,7 +9187,6 @@
     <w:link w:val="VerbatimChar"/>
     <w:pPr>
       <w:wordWrap w:val="off"/>
-      <w:shd w:val="clear" w:fill="f8f8f8"/>
     </w:pPr>
   </w:style>
   <w:style w:type="character" w:customStyle="1" w:styleId="KeywordTok">
@@ -8175,96 +9194,85 @@
     <w:basedOn w:val="VerbatimChar"/>
     <w:rPr>
       <w:b/>
-      <w:color w:val="204a87"/>
-      <w:shd w:val="clear" w:fill="f8f8f8"/>
+      <w:color w:val="007020"/>
     </w:rPr>
   </w:style>
   <w:style w:type="character" w:customStyle="1" w:styleId="DataTypeTok">
     <w:name w:val="DataTypeTok"/>
     <w:basedOn w:val="VerbatimChar"/>
     <w:rPr>
-      <w:color w:val="204a87"/>
-      <w:shd w:val="clear" w:fill="f8f8f8"/>
+      <w:color w:val="902000"/>
     </w:rPr>
   </w:style>
   <w:style w:type="character" w:customStyle="1" w:styleId="DecValTok">
     <w:name w:val="DecValTok"/>
     <w:basedOn w:val="VerbatimChar"/>
     <w:rPr>
-      <w:color w:val="0000cf"/>
-      <w:shd w:val="clear" w:fill="f8f8f8"/>
+      <w:color w:val="40a070"/>
     </w:rPr>
   </w:style>
   <w:style w:type="character" w:customStyle="1" w:styleId="BaseNTok">
     <w:name w:val="BaseNTok"/>
     <w:basedOn w:val="VerbatimChar"/>
     <w:rPr>
-      <w:color w:val="0000cf"/>
-      <w:shd w:val="clear" w:fill="f8f8f8"/>
+      <w:color w:val="40a070"/>
     </w:rPr>
   </w:style>
   <w:style w:type="character" w:customStyle="1" w:styleId="FloatTok">
     <w:name w:val="FloatTok"/>
     <w:basedOn w:val="VerbatimChar"/>
     <w:rPr>
-      <w:color w:val="0000cf"/>
-      <w:shd w:val="clear" w:fill="f8f8f8"/>
+      <w:color w:val="40a070"/>
     </w:rPr>
   </w:style>
   <w:style w:type="character" w:customStyle="1" w:styleId="ConstantTok">
     <w:name w:val="ConstantTok"/>
     <w:basedOn w:val="VerbatimChar"/>
     <w:rPr>
-      <w:color w:val="8f5902"/>
-      <w:shd w:val="clear" w:fill="f8f8f8"/>
+      <w:color w:val="880000"/>
     </w:rPr>
   </w:style>
   <w:style w:type="character" w:customStyle="1" w:styleId="CharTok">
     <w:name w:val="CharTok"/>
     <w:basedOn w:val="VerbatimChar"/>
     <w:rPr>
-      <w:color w:val="4e9a06"/>
-      <w:shd w:val="clear" w:fill="f8f8f8"/>
+      <w:color w:val="4070a0"/>
     </w:rPr>
   </w:style>
   <w:style w:type="character" w:customStyle="1" w:styleId="SpecialCharTok">
     <w:name w:val="SpecialCharTok"/>
     <w:basedOn w:val="VerbatimChar"/>
     <w:rPr>
-      <w:b/>
-      <w:color w:val="ce5c00"/>
-      <w:shd w:val="clear" w:fill="f8f8f8"/>
+      <w:color w:val="4070a0"/>
     </w:rPr>
   </w:style>
   <w:style w:type="character" w:customStyle="1" w:styleId="StringTok">
     <w:name w:val="StringTok"/>
     <w:basedOn w:val="VerbatimChar"/>
     <w:rPr>
-      <w:color w:val="4e9a06"/>
-      <w:shd w:val="clear" w:fill="f8f8f8"/>
+      <w:color w:val="4070a0"/>
     </w:rPr>
   </w:style>
   <w:style w:type="character" w:customStyle="1" w:styleId="VerbatimStringTok">
     <w:name w:val="VerbatimStringTok"/>
     <w:basedOn w:val="VerbatimChar"/>
     <w:rPr>
-      <w:color w:val="4e9a06"/>
-      <w:shd w:val="clear" w:fill="f8f8f8"/>
+      <w:color w:val="4070a0"/>
     </w:rPr>
   </w:style>
   <w:style w:type="character" w:customStyle="1" w:styleId="SpecialStringTok">
     <w:name w:val="SpecialStringTok"/>
     <w:basedOn w:val="VerbatimChar"/>
     <w:rPr>
-      <w:color w:val="4e9a06"/>
-      <w:shd w:val="clear" w:fill="f8f8f8"/>
+      <w:color w:val="bb6688"/>
     </w:rPr>
   </w:style>
   <w:style w:type="character" w:customStyle="1" w:styleId="ImportTok">
     <w:name w:val="ImportTok"/>
     <w:basedOn w:val="VerbatimChar"/>
     <w:rPr>
-      <w:shd w:val="clear" w:fill="f8f8f8"/>
+      <w:b/>
+      <w:color w:val="008000"/>
     </w:rPr>
   </w:style>
   <w:style w:type="character" w:customStyle="1" w:styleId="CommentTok">
@@ -8272,18 +9280,15 @@
     <w:basedOn w:val="VerbatimChar"/>
     <w:rPr>
       <w:i/>
-      <w:color w:val="8f5902"/>
-      <w:shd w:val="clear" w:fill="f8f8f8"/>
+      <w:color w:val="60a0b0"/>
     </w:rPr>
   </w:style>
   <w:style w:type="character" w:customStyle="1" w:styleId="DocumentationTok">
     <w:name w:val="DocumentationTok"/>
     <w:basedOn w:val="VerbatimChar"/>
     <w:rPr>
-      <w:b/>
       <w:i/>
-      <w:color w:val="8f5902"/>
-      <w:shd w:val="clear" w:fill="f8f8f8"/>
+      <w:color w:val="ba2121"/>
     </w:rPr>
   </w:style>
   <w:style w:type="character" w:customStyle="1" w:styleId="AnnotationTok">
@@ -8292,8 +9297,7 @@
     <w:rPr>
       <w:b/>
       <w:i/>
-      <w:color w:val="8f5902"/>
-      <w:shd w:val="clear" w:fill="f8f8f8"/>
+      <w:color w:val="60a0b0"/>
     </w:rPr>
   </w:style>
   <w:style w:type="character" w:customStyle="1" w:styleId="CommentVarTok">
@@ -8302,33 +9306,28 @@
     <w:rPr>
       <w:b/>
       <w:i/>
-      <w:color w:val="8f5902"/>
-      <w:shd w:val="clear" w:fill="f8f8f8"/>
+      <w:color w:val="60a0b0"/>
     </w:rPr>
   </w:style>
   <w:style w:type="character" w:customStyle="1" w:styleId="OtherTok">
     <w:name w:val="OtherTok"/>
     <w:basedOn w:val="VerbatimChar"/>
     <w:rPr>
-      <w:color w:val="8f5902"/>
-      <w:shd w:val="clear" w:fill="f8f8f8"/>
+      <w:color w:val="007020"/>
     </w:rPr>
   </w:style>
   <w:style w:type="character" w:customStyle="1" w:styleId="FunctionTok">
     <w:name w:val="FunctionTok"/>
     <w:basedOn w:val="VerbatimChar"/>
     <w:rPr>
-      <w:b/>
-      <w:color w:val="204a87"/>
-      <w:shd w:val="clear" w:fill="f8f8f8"/>
+      <w:color w:val="06287e"/>
     </w:rPr>
   </w:style>
   <w:style w:type="character" w:customStyle="1" w:styleId="VariableTok">
     <w:name w:val="VariableTok"/>
     <w:basedOn w:val="VerbatimChar"/>
     <w:rPr>
-      <w:color w:val="000000"/>
-      <w:shd w:val="clear" w:fill="f8f8f8"/>
+      <w:color w:val="19177c"/>
     </w:rPr>
   </w:style>
   <w:style w:type="character" w:customStyle="1" w:styleId="ControlFlowTok">
@@ -8336,56 +9335,46 @@
     <w:basedOn w:val="VerbatimChar"/>
     <w:rPr>
       <w:b/>
-      <w:color w:val="204a87"/>
-      <w:shd w:val="clear" w:fill="f8f8f8"/>
+      <w:color w:val="007020"/>
     </w:rPr>
   </w:style>
   <w:style w:type="character" w:customStyle="1" w:styleId="OperatorTok">
     <w:name w:val="OperatorTok"/>
     <w:basedOn w:val="VerbatimChar"/>
     <w:rPr>
-      <w:b/>
-      <w:color w:val="ce5c00"/>
-      <w:shd w:val="clear" w:fill="f8f8f8"/>
+      <w:color w:val="666666"/>
     </w:rPr>
   </w:style>
   <w:style w:type="character" w:customStyle="1" w:styleId="BuiltInTok">
     <w:name w:val="BuiltInTok"/>
     <w:basedOn w:val="VerbatimChar"/>
     <w:rPr>
-      <w:shd w:val="clear" w:fill="f8f8f8"/>
+      <w:color w:val="008000"/>
     </w:rPr>
   </w:style>
   <w:style w:type="character" w:customStyle="1" w:styleId="ExtensionTok">
     <w:name w:val="ExtensionTok"/>
     <w:basedOn w:val="VerbatimChar"/>
-    <w:rPr>
-      <w:shd w:val="clear" w:fill="f8f8f8"/>
-    </w:rPr>
+    <w:rPr/>
   </w:style>
   <w:style w:type="character" w:customStyle="1" w:styleId="PreprocessorTok">
     <w:name w:val="PreprocessorTok"/>
     <w:basedOn w:val="VerbatimChar"/>
     <w:rPr>
-      <w:i/>
-      <w:color w:val="8f5902"/>
-      <w:shd w:val="clear" w:fill="f8f8f8"/>
+      <w:color w:val="bc7a00"/>
     </w:rPr>
   </w:style>
   <w:style w:type="character" w:customStyle="1" w:styleId="AttributeTok">
     <w:name w:val="AttributeTok"/>
     <w:basedOn w:val="VerbatimChar"/>
     <w:rPr>
-      <w:color w:val="204a87"/>
-      <w:shd w:val="clear" w:fill="f8f8f8"/>
+      <w:color w:val="7d9029"/>
     </w:rPr>
   </w:style>
   <w:style w:type="character" w:customStyle="1" w:styleId="RegionMarkerTok">
     <w:name w:val="RegionMarkerTok"/>
     <w:basedOn w:val="VerbatimChar"/>
-    <w:rPr>
-      <w:shd w:val="clear" w:fill="f8f8f8"/>
-    </w:rPr>
+    <w:rPr/>
   </w:style>
   <w:style w:type="character" w:customStyle="1" w:styleId="InformationTok">
     <w:name w:val="InformationTok"/>
@@ -8393,8 +9382,7 @@
     <w:rPr>
       <w:b/>
       <w:i/>
-      <w:color w:val="8f5902"/>
-      <w:shd w:val="clear" w:fill="f8f8f8"/>
+      <w:color w:val="60a0b0"/>
     </w:rPr>
   </w:style>
   <w:style w:type="character" w:customStyle="1" w:styleId="WarningTok">
@@ -8403,16 +9391,15 @@
     <w:rPr>
       <w:b/>
       <w:i/>
-      <w:color w:val="8f5902"/>
-      <w:shd w:val="clear" w:fill="f8f8f8"/>
+      <w:color w:val="60a0b0"/>
     </w:rPr>
   </w:style>
   <w:style w:type="character" w:customStyle="1" w:styleId="AlertTok">
     <w:name w:val="AlertTok"/>
     <w:basedOn w:val="VerbatimChar"/>
     <w:rPr>
-      <w:color w:val="ef2929"/>
-      <w:shd w:val="clear" w:fill="f8f8f8"/>
+      <w:b/>
+      <w:color w:val="ff0000"/>
     </w:rPr>
   </w:style>
   <w:style w:type="character" w:customStyle="1" w:styleId="ErrorTok">
@@ -8420,16 +9407,13 @@
     <w:basedOn w:val="VerbatimChar"/>
     <w:rPr>
       <w:b/>
-      <w:color w:val="a40000"/>
-      <w:shd w:val="clear" w:fill="f8f8f8"/>
+      <w:color w:val="ff0000"/>
     </w:rPr>
   </w:style>
   <w:style w:type="character" w:customStyle="1" w:styleId="NormalTok">
     <w:name w:val="NormalTok"/>
     <w:basedOn w:val="VerbatimChar"/>
-    <w:rPr>
-      <w:shd w:val="clear" w:fill="f8f8f8"/>
-    </w:rPr>
+    <w:rPr/>
   </w:style>
 </w:styles>
 </file>

</xml_diff>